<commit_message>
Rules of Carrom and Parts to it
</commit_message>
<xml_diff>
--- a/draft.docx
+++ b/draft.docx
@@ -5,6 +5,7 @@
     <w:p>
       <w:pPr>
         <w:pStyle w:val="FirstParagraph"/>
+        <w:contextualSpacing/>
       </w:pPr>
       <w:r>
         <w:t>Draft</w:t>
@@ -13,9 +14,429 @@
     <w:p>
       <w:pPr>
         <w:pStyle w:val="BodyText"/>
-      </w:pPr>
+        <w:numPr>
+          <w:ilvl w:val="0"/>
+          <w:numId w:val="3"/>
+        </w:numPr>
+        <w:contextualSpacing/>
+      </w:pPr>
+      <w:r>
+        <w:t xml:space="preserve">Parts of Carrom </w:t>
+      </w:r>
+    </w:p>
+    <w:p>
+      <w:pPr>
+        <w:pStyle w:val="BodyText"/>
+        <w:numPr>
+          <w:ilvl w:val="1"/>
+          <w:numId w:val="3"/>
+        </w:numPr>
+        <w:contextualSpacing/>
+      </w:pPr>
+      <w:r>
+        <w:t xml:space="preserve">9 Whites Piece </w:t>
+      </w:r>
+    </w:p>
+    <w:p>
+      <w:pPr>
+        <w:pStyle w:val="BodyText"/>
+        <w:numPr>
+          <w:ilvl w:val="1"/>
+          <w:numId w:val="3"/>
+        </w:numPr>
+        <w:contextualSpacing/>
+      </w:pPr>
+      <w:r>
+        <w:t>9 Black Pieces</w:t>
+      </w:r>
+    </w:p>
+    <w:p>
+      <w:pPr>
+        <w:pStyle w:val="BodyText"/>
+        <w:numPr>
+          <w:ilvl w:val="1"/>
+          <w:numId w:val="3"/>
+        </w:numPr>
+        <w:contextualSpacing/>
+      </w:pPr>
+      <w:r>
+        <w:t xml:space="preserve">1 red queen </w:t>
+      </w:r>
+    </w:p>
+    <w:p>
+      <w:pPr>
+        <w:pStyle w:val="BodyText"/>
+        <w:numPr>
+          <w:ilvl w:val="1"/>
+          <w:numId w:val="3"/>
+        </w:numPr>
+        <w:contextualSpacing/>
+      </w:pPr>
+      <w:r>
+        <w:t xml:space="preserve">1 Puck </w:t>
+      </w:r>
+    </w:p>
+    <w:p>
+      <w:pPr>
+        <w:pStyle w:val="BodyText"/>
+        <w:numPr>
+          <w:ilvl w:val="1"/>
+          <w:numId w:val="3"/>
+        </w:numPr>
+        <w:contextualSpacing/>
+      </w:pPr>
+      <w:r>
+        <w:t xml:space="preserve">4 players max </w:t>
+      </w:r>
+    </w:p>
+    <w:p>
+      <w:pPr>
+        <w:pStyle w:val="BodyText"/>
+        <w:numPr>
+          <w:ilvl w:val="1"/>
+          <w:numId w:val="3"/>
+        </w:numPr>
+        <w:contextualSpacing/>
+      </w:pPr>
+      <w:r>
+        <w:t xml:space="preserve">1 board </w:t>
+      </w:r>
+    </w:p>
+    <w:p>
+      <w:pPr>
+        <w:pStyle w:val="BodyText"/>
+        <w:numPr>
+          <w:ilvl w:val="0"/>
+          <w:numId w:val="3"/>
+        </w:numPr>
+        <w:contextualSpacing/>
+      </w:pPr>
+      <w:r>
+        <w:t xml:space="preserve">Rules of Carrom </w:t>
+      </w:r>
+    </w:p>
+    <w:p>
+      <w:pPr>
+        <w:pStyle w:val="BodyText"/>
+        <w:numPr>
+          <w:ilvl w:val="1"/>
+          <w:numId w:val="3"/>
+        </w:numPr>
+        <w:contextualSpacing/>
+      </w:pPr>
+      <w:r>
+        <w:t xml:space="preserve">Basic Overall Rules </w:t>
+      </w:r>
+    </w:p>
+    <w:p>
+      <w:pPr>
+        <w:pStyle w:val="BodyText"/>
+        <w:numPr>
+          <w:ilvl w:val="2"/>
+          <w:numId w:val="3"/>
+        </w:numPr>
+        <w:contextualSpacing/>
+      </w:pPr>
+      <w:r>
+        <w:t xml:space="preserve">Max four players </w:t>
+      </w:r>
+    </w:p>
+    <w:p>
+      <w:pPr>
+        <w:pStyle w:val="BodyText"/>
+        <w:numPr>
+          <w:ilvl w:val="2"/>
+          <w:numId w:val="3"/>
+        </w:numPr>
+        <w:contextualSpacing/>
+      </w:pPr>
+      <w:r>
+        <w:t xml:space="preserve">Can choose to be max team of two </w:t>
+      </w:r>
+    </w:p>
+    <w:p>
+      <w:pPr>
+        <w:pStyle w:val="BodyText"/>
+        <w:numPr>
+          <w:ilvl w:val="2"/>
+          <w:numId w:val="3"/>
+        </w:numPr>
+        <w:contextualSpacing/>
+      </w:pPr>
+      <w:r>
+        <w:t xml:space="preserve">Players use puck to hit their piece into the hole at each four corners </w:t>
+      </w:r>
+    </w:p>
+    <w:p>
+      <w:pPr>
+        <w:pStyle w:val="BodyText"/>
+        <w:numPr>
+          <w:ilvl w:val="2"/>
+          <w:numId w:val="3"/>
+        </w:numPr>
+        <w:contextualSpacing/>
+      </w:pPr>
+      <w:r>
+        <w:t xml:space="preserve">In order to get the queen, they must hit the queen in first and then another piece consecutively </w:t>
+      </w:r>
+    </w:p>
+    <w:p>
+      <w:pPr>
+        <w:pStyle w:val="BodyText"/>
+        <w:numPr>
+          <w:ilvl w:val="2"/>
+          <w:numId w:val="3"/>
+        </w:numPr>
+        <w:contextualSpacing/>
+      </w:pPr>
+      <w:r>
+        <w:t xml:space="preserve">The game ends when all the pieces are collected (no pieces left on the board) </w:t>
+      </w:r>
+    </w:p>
+    <w:p>
+      <w:pPr>
+        <w:pStyle w:val="BodyText"/>
+        <w:numPr>
+          <w:ilvl w:val="2"/>
+          <w:numId w:val="3"/>
+        </w:numPr>
+        <w:contextualSpacing/>
+      </w:pPr>
+      <w:r>
+        <w:t xml:space="preserve">If the player hits the puck into a </w:t>
+      </w:r>
+      <w:proofErr w:type="gramStart"/>
+      <w:r>
+        <w:t>corner</w:t>
+      </w:r>
+      <w:proofErr w:type="gramEnd"/>
+      <w:r>
+        <w:t xml:space="preserve"> they lose their last collected piece </w:t>
+      </w:r>
+    </w:p>
+    <w:p>
+      <w:pPr>
+        <w:pStyle w:val="BodyText"/>
+        <w:numPr>
+          <w:ilvl w:val="2"/>
+          <w:numId w:val="3"/>
+        </w:numPr>
+        <w:contextualSpacing/>
+      </w:pPr>
+      <w:r>
+        <w:t xml:space="preserve">If the player hits the puck into the corner and the </w:t>
+      </w:r>
+      <w:proofErr w:type="gramStart"/>
+      <w:r>
+        <w:t>piece</w:t>
+      </w:r>
+      <w:proofErr w:type="gramEnd"/>
+      <w:r>
+        <w:t xml:space="preserve"> they intended to hit than they lose that piece and lose their turn </w:t>
+      </w:r>
+    </w:p>
+    <w:p>
+      <w:pPr>
+        <w:pStyle w:val="BodyText"/>
+        <w:numPr>
+          <w:ilvl w:val="2"/>
+          <w:numId w:val="3"/>
+        </w:numPr>
+        <w:contextualSpacing/>
+      </w:pPr>
+      <w:r>
+        <w:t xml:space="preserve">If they miss the </w:t>
+      </w:r>
+      <w:proofErr w:type="gramStart"/>
+      <w:r>
+        <w:t>piece</w:t>
+      </w:r>
+      <w:proofErr w:type="gramEnd"/>
+      <w:r>
+        <w:t xml:space="preserve"> they just lose their turn  </w:t>
+      </w:r>
+    </w:p>
+    <w:p>
+      <w:pPr>
+        <w:pStyle w:val="BodyText"/>
+        <w:numPr>
+          <w:ilvl w:val="2"/>
+          <w:numId w:val="3"/>
+        </w:numPr>
+        <w:contextualSpacing/>
+      </w:pPr>
+      <w:r>
+        <w:t xml:space="preserve">To see who hits first must place puck into the corner </w:t>
+      </w:r>
+    </w:p>
+    <w:p>
+      <w:pPr>
+        <w:pStyle w:val="BodyText"/>
+        <w:numPr>
+          <w:ilvl w:val="2"/>
+          <w:numId w:val="3"/>
+        </w:numPr>
+        <w:contextualSpacing/>
+      </w:pPr>
+      <w:r>
+        <w:t xml:space="preserve">Place powder on the board </w:t>
+      </w:r>
+    </w:p>
+    <w:p>
+      <w:pPr>
+        <w:pStyle w:val="BodyText"/>
+        <w:numPr>
+          <w:ilvl w:val="1"/>
+          <w:numId w:val="3"/>
+        </w:numPr>
+        <w:contextualSpacing/>
+      </w:pPr>
+      <w:r>
+        <w:t xml:space="preserve">2 different Games </w:t>
+      </w:r>
+    </w:p>
+    <w:p>
+      <w:pPr>
+        <w:pStyle w:val="BodyText"/>
+        <w:numPr>
+          <w:ilvl w:val="2"/>
+          <w:numId w:val="3"/>
+        </w:numPr>
+        <w:contextualSpacing/>
+      </w:pPr>
+      <w:r>
+        <w:t xml:space="preserve">Points </w:t>
+      </w:r>
+    </w:p>
+    <w:p>
+      <w:pPr>
+        <w:pStyle w:val="BodyText"/>
+        <w:numPr>
+          <w:ilvl w:val="3"/>
+          <w:numId w:val="3"/>
+        </w:numPr>
+        <w:contextualSpacing/>
+      </w:pPr>
+      <w:r>
+        <w:t xml:space="preserve">White Pieces are worth 20 points </w:t>
+      </w:r>
+    </w:p>
+    <w:p>
+      <w:pPr>
+        <w:pStyle w:val="BodyText"/>
+        <w:numPr>
+          <w:ilvl w:val="3"/>
+          <w:numId w:val="3"/>
+        </w:numPr>
+        <w:contextualSpacing/>
+      </w:pPr>
+      <w:r>
+        <w:t xml:space="preserve">Black pieces are worth 10 points </w:t>
+      </w:r>
+    </w:p>
+    <w:p>
+      <w:pPr>
+        <w:pStyle w:val="BodyText"/>
+        <w:numPr>
+          <w:ilvl w:val="2"/>
+          <w:numId w:val="3"/>
+        </w:numPr>
+        <w:contextualSpacing/>
+      </w:pPr>
+      <w:r>
+        <w:t xml:space="preserve">Colors </w:t>
+      </w:r>
+    </w:p>
+    <w:p>
+      <w:pPr>
+        <w:pStyle w:val="BodyText"/>
+        <w:numPr>
+          <w:ilvl w:val="3"/>
+          <w:numId w:val="3"/>
+        </w:numPr>
+        <w:contextualSpacing/>
+      </w:pPr>
+      <w:r>
+        <w:t>Player/team decides which color to shoot for</w:t>
+      </w:r>
+    </w:p>
+    <w:p>
+      <w:pPr>
+        <w:pStyle w:val="BodyText"/>
+        <w:numPr>
+          <w:ilvl w:val="3"/>
+          <w:numId w:val="3"/>
+        </w:numPr>
+        <w:contextualSpacing/>
+      </w:pPr>
+      <w:r>
+        <w:t xml:space="preserve">If they shot the other colors in it now belongs to the other team </w:t>
+      </w:r>
+    </w:p>
+    <w:p>
+      <w:pPr>
+        <w:pStyle w:val="BodyText"/>
+        <w:numPr>
+          <w:ilvl w:val="3"/>
+          <w:numId w:val="3"/>
+        </w:numPr>
+        <w:contextualSpacing/>
+      </w:pPr>
+      <w:r>
+        <w:t xml:space="preserve">They must first win 8 of their 9 </w:t>
+      </w:r>
+      <w:proofErr w:type="gramStart"/>
+      <w:r>
+        <w:t>piece</w:t>
+      </w:r>
+      <w:proofErr w:type="gramEnd"/>
+      <w:r>
+        <w:t xml:space="preserve"> before going for the queen </w:t>
+      </w:r>
+    </w:p>
+    <w:p>
+      <w:pPr>
+        <w:pStyle w:val="BodyText"/>
+        <w:numPr>
+          <w:ilvl w:val="3"/>
+          <w:numId w:val="3"/>
+        </w:numPr>
+        <w:contextualSpacing/>
+      </w:pPr>
+      <w:r>
+        <w:t xml:space="preserve">Then follow the rules for the queen </w:t>
+      </w:r>
+    </w:p>
+    <w:p>
+      <w:pPr>
+        <w:pStyle w:val="BodyText"/>
+        <w:numPr>
+          <w:ilvl w:val="0"/>
+          <w:numId w:val="3"/>
+        </w:numPr>
+        <w:contextualSpacing/>
+      </w:pPr>
+      <w:r>
+        <w:t xml:space="preserve">Extra Component </w:t>
+      </w:r>
+    </w:p>
+    <w:p>
+      <w:pPr>
+        <w:pStyle w:val="BodyText"/>
+        <w:numPr>
+          <w:ilvl w:val="1"/>
+          <w:numId w:val="3"/>
+        </w:numPr>
+        <w:contextualSpacing/>
+      </w:pPr>
+      <w:r>
+        <w:t xml:space="preserve">AI? </w:t>
+      </w:r>
       <w:bookmarkStart w:id="0" w:name="_GoBack"/>
       <w:bookmarkEnd w:id="0"/>
+      <w:r>
+        <w:t xml:space="preserve"> </w:t>
+      </w:r>
     </w:p>
     <w:sectPr>
       <w:pgSz w:w="12240" w:h="15840"/>
@@ -280,11 +701,103 @@
       </w:pPr>
     </w:lvl>
   </w:abstractNum>
+  <w:abstractNum w:abstractNumId="2" w15:restartNumberingAfterBreak="0">
+    <w:nsid w:val="34CD6D0D"/>
+    <w:multiLevelType w:val="hybridMultilevel"/>
+    <w:tmpl w:val="564ABCC0"/>
+    <w:lvl w:ilvl="0" w:tplc="0409000F">
+      <w:start w:val="1"/>
+      <w:numFmt w:val="decimal"/>
+      <w:lvlText w:val="%1."/>
+      <w:lvlJc w:val="left"/>
+      <w:pPr>
+        <w:ind w:left="720" w:hanging="360"/>
+      </w:pPr>
+      <w:rPr>
+        <w:rFonts w:hint="default"/>
+      </w:rPr>
+    </w:lvl>
+    <w:lvl w:ilvl="1" w:tplc="04090019">
+      <w:start w:val="1"/>
+      <w:numFmt w:val="lowerLetter"/>
+      <w:lvlText w:val="%2."/>
+      <w:lvlJc w:val="left"/>
+      <w:pPr>
+        <w:ind w:left="1440" w:hanging="360"/>
+      </w:pPr>
+    </w:lvl>
+    <w:lvl w:ilvl="2" w:tplc="0409001B">
+      <w:start w:val="1"/>
+      <w:numFmt w:val="lowerRoman"/>
+      <w:lvlText w:val="%3."/>
+      <w:lvlJc w:val="right"/>
+      <w:pPr>
+        <w:ind w:left="2160" w:hanging="180"/>
+      </w:pPr>
+    </w:lvl>
+    <w:lvl w:ilvl="3" w:tplc="0409000F">
+      <w:start w:val="1"/>
+      <w:numFmt w:val="decimal"/>
+      <w:lvlText w:val="%4."/>
+      <w:lvlJc w:val="left"/>
+      <w:pPr>
+        <w:ind w:left="2880" w:hanging="360"/>
+      </w:pPr>
+    </w:lvl>
+    <w:lvl w:ilvl="4" w:tplc="04090019" w:tentative="1">
+      <w:start w:val="1"/>
+      <w:numFmt w:val="lowerLetter"/>
+      <w:lvlText w:val="%5."/>
+      <w:lvlJc w:val="left"/>
+      <w:pPr>
+        <w:ind w:left="3600" w:hanging="360"/>
+      </w:pPr>
+    </w:lvl>
+    <w:lvl w:ilvl="5" w:tplc="0409001B" w:tentative="1">
+      <w:start w:val="1"/>
+      <w:numFmt w:val="lowerRoman"/>
+      <w:lvlText w:val="%6."/>
+      <w:lvlJc w:val="right"/>
+      <w:pPr>
+        <w:ind w:left="4320" w:hanging="180"/>
+      </w:pPr>
+    </w:lvl>
+    <w:lvl w:ilvl="6" w:tplc="0409000F" w:tentative="1">
+      <w:start w:val="1"/>
+      <w:numFmt w:val="decimal"/>
+      <w:lvlText w:val="%7."/>
+      <w:lvlJc w:val="left"/>
+      <w:pPr>
+        <w:ind w:left="5040" w:hanging="360"/>
+      </w:pPr>
+    </w:lvl>
+    <w:lvl w:ilvl="7" w:tplc="04090019" w:tentative="1">
+      <w:start w:val="1"/>
+      <w:numFmt w:val="lowerLetter"/>
+      <w:lvlText w:val="%8."/>
+      <w:lvlJc w:val="left"/>
+      <w:pPr>
+        <w:ind w:left="5760" w:hanging="360"/>
+      </w:pPr>
+    </w:lvl>
+    <w:lvl w:ilvl="8" w:tplc="0409001B" w:tentative="1">
+      <w:start w:val="1"/>
+      <w:numFmt w:val="lowerRoman"/>
+      <w:lvlText w:val="%9."/>
+      <w:lvlJc w:val="right"/>
+      <w:pPr>
+        <w:ind w:left="6480" w:hanging="180"/>
+      </w:pPr>
+    </w:lvl>
+  </w:abstractNum>
   <w:num w:numId="1">
     <w:abstractNumId w:val="0"/>
   </w:num>
   <w:num w:numId="2">
     <w:abstractNumId w:val="0"/>
+  </w:num>
+  <w:num w:numId="3">
+    <w:abstractNumId w:val="2"/>
   </w:num>
 </w:numbering>
 </file>
@@ -444,6 +957,13 @@
     <w:lsdException w:name="Placeholder Text" w:semiHidden="1"/>
     <w:lsdException w:name="Light Shading"/>
     <w:lsdException w:name="Light List"/>
+    <w:lsdException w:name="Light Grid"/>
+    <w:lsdException w:name="Medium Shading 1"/>
+    <w:lsdException w:name="Medium Shading 2"/>
+    <w:lsdException w:name="Medium List 1"/>
+    <w:lsdException w:name="Medium List 2"/>
+    <w:lsdException w:name="Medium Grid 1"/>
+    <w:lsdException w:name="Medium Grid 2"/>
     <w:lsdException w:name="Medium Grid 3"/>
     <w:lsdException w:name="Dark List"/>
     <w:lsdException w:name="Colorful Shading"/>

</xml_diff>